<commit_message>
Sync the damn repo
</commit_message>
<xml_diff>
--- a/business-documentation/POST-3-UK-Packaging-Pact-READY.docx
+++ b/business-documentation/POST-3-UK-Packaging-Pact-READY.docx
@@ -4,57 +4,18 @@
   <w:body>
     <w:p>
       <w:pPr>
-        <w:pStyle w:val="CaptionedFigure"/>
-      </w:pPr>
-      <w:r>
-        <w:drawing>
-          <wp:inline>
-            <wp:extent cx="5334000" cy="3553777"/>
-            <wp:effectExtent b="0" l="0" r="0" t="0"/>
-            <wp:docPr descr="Circular economy packaging" title="" id="21" name="Picture"/>
-            <a:graphic>
-              <a:graphicData uri="http://schemas.openxmlformats.org/drawingml/2006/picture">
-                <pic:pic>
-                  <pic:nvPicPr>
-                    <pic:cNvPr descr="post3-image.jpg" id="22" name="Picture"/>
-                    <pic:cNvPicPr>
-                      <a:picLocks noChangeArrowheads="1" noChangeAspect="1"/>
-                    </pic:cNvPicPr>
-                  </pic:nvPicPr>
-                  <pic:blipFill>
-                    <a:blip r:embed="rId20"/>
-                    <a:stretch>
-                      <a:fillRect/>
-                    </a:stretch>
-                  </pic:blipFill>
-                  <pic:spPr bwMode="auto">
-                    <a:xfrm>
-                      <a:off x="0" y="0"/>
-                      <a:ext cx="5334000" cy="3553777"/>
-                    </a:xfrm>
-                    <a:prstGeom prst="rect">
-                      <a:avLst/>
-                    </a:prstGeom>
-                    <a:noFill/>
-                    <a:ln w="9525">
-                      <a:noFill/>
-                      <a:headEnd/>
-                      <a:tailEnd/>
-                    </a:ln>
-                  </pic:spPr>
-                </pic:pic>
-              </a:graphicData>
-            </a:graphic>
-          </wp:inline>
-        </w:drawing>
+        <w:pStyle w:val="FirstParagraph"/>
+      </w:pPr>
+      <w:r>
+        <w:t xml:space="preserve">55 companies just signed up for the UK Packaging Pact. Tesco, ASDA, Lidl, Arla, Biffa, SUEZ, Veolia. Pretty big names.</w:t>
       </w:r>
     </w:p>
     <w:p>
       <w:pPr>
-        <w:pStyle w:val="ImageCaption"/>
-      </w:pPr>
-      <w:r>
-        <w:t xml:space="preserve">Circular economy packaging</w:t>
+        <w:pStyle w:val="BodyText"/>
+      </w:pPr>
+      <w:r>
+        <w:t xml:space="preserve">They’re volunteering to test out regulations that hit in 2026. Extended Producer Responsibility, Simpler Recycling, Deposit Return Schemes. All that stuff people have been talking about for years? It’s finally going to happen.</w:t>
       </w:r>
     </w:p>
     <w:p>
@@ -62,7 +23,31 @@
         <w:pStyle w:val="BodyText"/>
       </w:pPr>
       <w:r>
-        <w:t xml:space="preserve">55 companies just signed up for the UK Packaging Pact. Tesco, ASDA, Lidl, Arla, Biffa, SUEZ, Veolia. Pretty big names.</w:t>
+        <w:t xml:space="preserve">What they signed up for:</w:t>
+      </w:r>
+      <w:r>
+        <w:t xml:space="preserve"> </w:t>
+      </w:r>
+      <w:r>
+        <w:t xml:space="preserve">- Design packaging better from the start</w:t>
+      </w:r>
+      <w:r>
+        <w:t xml:space="preserve"> </w:t>
+      </w:r>
+      <w:r>
+        <w:t xml:space="preserve">- Scale up reuse and refill (not just those tiny test projects)</w:t>
+      </w:r>
+      <w:r>
+        <w:t xml:space="preserve"> </w:t>
+      </w:r>
+      <w:r>
+        <w:t xml:space="preserve">- Actually invest in circular infrastructure</w:t>
+      </w:r>
+      <w:r>
+        <w:t xml:space="preserve"> </w:t>
+      </w:r>
+      <w:r>
+        <w:t xml:space="preserve">- Fix the data mess so we can trace materials properly</w:t>
       </w:r>
     </w:p>
     <w:p>
@@ -70,7 +55,19 @@
         <w:pStyle w:val="BodyText"/>
       </w:pPr>
       <w:r>
-        <w:t xml:space="preserve">They’re volunteering to test out regulations that hit in 2026. Extended Producer Responsibility, Simpler Recycling, Deposit Return Schemes. All that stuff people have been talking about for years? It’s finally going to happen.</w:t>
+        <w:t xml:space="preserve">That last bit is the real problem. Recycling data is a disaster right now. Every company does it their own way. Nobody knows where stuff ends up. Sure, you can print</w:t>
+      </w:r>
+      <w:r>
+        <w:t xml:space="preserve"> </w:t>
+      </w:r>
+      <w:r>
+        <w:t xml:space="preserve">“recyclable”</w:t>
+      </w:r>
+      <w:r>
+        <w:t xml:space="preserve"> </w:t>
+      </w:r>
+      <w:r>
+        <w:t xml:space="preserve">on your packaging, but do you know if it actually got recycled? Almost never.</w:t>
       </w:r>
     </w:p>
     <w:p>
@@ -78,31 +75,13 @@
         <w:pStyle w:val="BodyText"/>
       </w:pPr>
       <w:r>
-        <w:t xml:space="preserve">What they signed up for:</w:t>
+        <w:t xml:space="preserve">Catherine David from WRAP:</w:t>
       </w:r>
       <w:r>
         <w:t xml:space="preserve"> </w:t>
       </w:r>
       <w:r>
-        <w:t xml:space="preserve">- Design packaging better from the start</w:t>
-      </w:r>
-      <w:r>
-        <w:t xml:space="preserve"> </w:t>
-      </w:r>
-      <w:r>
-        <w:t xml:space="preserve">- Scale up reuse and refill (not just those tiny test projects)</w:t>
-      </w:r>
-      <w:r>
-        <w:t xml:space="preserve"> </w:t>
-      </w:r>
-      <w:r>
-        <w:t xml:space="preserve">- Actually invest in circular infrastructure</w:t>
-      </w:r>
-      <w:r>
-        <w:t xml:space="preserve"> </w:t>
-      </w:r>
-      <w:r>
-        <w:t xml:space="preserve">- Fix the data mess so we can trace materials properly</w:t>
+        <w:t xml:space="preserve">“Collaboration works and it’s delivering real change, but the scale of the challenge demands more.”</w:t>
       </w:r>
     </w:p>
     <w:p>
@@ -110,25 +89,7 @@
         <w:pStyle w:val="BodyText"/>
       </w:pPr>
       <w:r>
-        <w:t xml:space="preserve">That last bit is the real problem. Recycling data is a disaster right now. Every company does it their own way. Nobody knows where stuff ends up. Sure, you can print</w:t>
-      </w:r>
-      <w:r>
-        <w:t xml:space="preserve"> </w:t>
-      </w:r>
-      <w:r>
-        <w:t xml:space="preserve">“</w:t>
-      </w:r>
-      <w:r>
-        <w:t xml:space="preserve">recyclable</w:t>
-      </w:r>
-      <w:r>
-        <w:t xml:space="preserve">”</w:t>
-      </w:r>
-      <w:r>
-        <w:t xml:space="preserve"> </w:t>
-      </w:r>
-      <w:r>
-        <w:t xml:space="preserve">on your packaging, but do you know if it actually got recycled? Almost never.</w:t>
+        <w:t xml:space="preserve">The UK Plastics Pact proved this approach works. Now they’re expanding it to all packaging. Not just plastic anymore. Food, cosmetics, pet food, cleaning stuff. The whole lot.</w:t>
       </w:r>
     </w:p>
     <w:p>
@@ -136,19 +97,7 @@
         <w:pStyle w:val="BodyText"/>
       </w:pPr>
       <w:r>
-        <w:t xml:space="preserve">Catherine David from WRAP:</w:t>
-      </w:r>
-      <w:r>
-        <w:t xml:space="preserve"> </w:t>
-      </w:r>
-      <w:r>
-        <w:t xml:space="preserve">“</w:t>
-      </w:r>
-      <w:r>
-        <w:t xml:space="preserve">Collaboration works and it’s delivering real change, but the scale of the challenge demands more.</w:t>
-      </w:r>
-      <w:r>
-        <w:t xml:space="preserve">”</w:t>
+        <w:t xml:space="preserve">At Value Chain Hackers, this is what we’re trying to solve. How do you measure sustainability instead of just claiming it? How do you follow a milk carton through its whole life and prove it became something new?</w:t>
       </w:r>
     </w:p>
     <w:p>
@@ -156,7 +105,7 @@
         <w:pStyle w:val="BodyText"/>
       </w:pPr>
       <w:r>
-        <w:t xml:space="preserve">The UK Plastics Pact proved this approach works. Now they’re expanding it to all packaging. Not just plastic anymore. Food, cosmetics, pet food, cleaning stuff. The whole lot.</w:t>
+        <w:t xml:space="preserve">Because without the data to back it up, circular economy stays stuck as a concept that sounds good but doesn’t really work.</w:t>
       </w:r>
     </w:p>
     <w:p>
@@ -164,7 +113,7 @@
         <w:pStyle w:val="BodyText"/>
       </w:pPr>
       <w:r>
-        <w:t xml:space="preserve">At Value Chain Hackers, this is what we’re trying to solve. How do you measure sustainability instead of just claiming it? How do you follow a milk carton through its whole life and prove it became something new?</w:t>
+        <w:t xml:space="preserve">Is anyone seeing similar things where you are? What’s actually moving forward versus what’s still just talk?</w:t>
       </w:r>
     </w:p>
     <w:p>
@@ -172,7 +121,7 @@
         <w:pStyle w:val="BodyText"/>
       </w:pPr>
       <w:r>
-        <w:t xml:space="preserve">Because without the data to back it up, circular economy stays stuck as a concept that sounds good but doesn’t really work.</w:t>
+        <w:t xml:space="preserve">https://www.circularonline.co.uk/news/55-founding-organisations-join-uk-packaging-pact-ahead-of-april-2026-launch/</w:t>
       </w:r>
     </w:p>
     <w:p>
@@ -180,26 +129,14 @@
         <w:pStyle w:val="BodyText"/>
       </w:pPr>
       <w:r>
-        <w:t xml:space="preserve">Is anyone seeing similar things where you are? What’s actually moving forward versus what’s still just talk?</w:t>
+        <w:t xml:space="preserve">#CircularEconomy #Sustainability #SupplyChain #PackagingInnovation #ValueChainHackers #ExtendedProducerResponsibility #ZeroWaste #SupplyChainTransparency #UKPackagingPact #SustainablePackaging #ReuseRefill</w:t>
       </w:r>
     </w:p>
-    <w:p>
-      <w:pPr>
-        <w:pStyle w:val="BodyText"/>
-      </w:pPr>
-      <w:r>
-        <w:t xml:space="preserve">https://www.circularonline.co.uk/news/55-founding-organisations-join-uk-packaging-pact-ahead-of-april-2026-launch/</w:t>
-      </w:r>
-    </w:p>
-    <w:p>
-      <w:pPr>
-        <w:pStyle w:val="BodyText"/>
-      </w:pPr>
-      <w:r>
-        <w:t xml:space="preserve">#CircularEconomy #Sustainability #SupplyChain #PackagingInnovation #ValueChainHackers #ExtendedProducerResponsibility #ZeroWaste #SupplyChainTransparency #UKPackagingPact #SustainablePackaging #ReuseRefill</w:t>
-      </w:r>
-    </w:p>
-    <w:sectPr/>
+    <w:sectPr>
+      <w:footnotePr>
+        <w:numRestart w:val="eachSect"/>
+      </w:footnotePr>
+    </w:sectPr>
   </w:body>
 </w:document>
 </file>
@@ -230,14 +167,14 @@
 <file path=word/numbering.xml><?xml version="1.0" encoding="utf-8"?>
 <w:numbering xmlns:w="http://schemas.openxmlformats.org/wordprocessingml/2006/main">
   <w:abstractNum w:abstractNumId="990">
-    <w:nsid w:val="A990"/>
+    <w:nsid w:val="0000A990"/>
     <w:multiLevelType w:val="multilevel"/>
     <w:lvl w:ilvl="0">
       <w:numFmt w:val="bullet"/>
       <w:lvlText w:val=" "/>
       <w:lvlJc w:val="left"/>
       <w:pPr>
-        <w:ind w:left="720" w:hanging="480"/>
+        <w:ind w:left="720" w:hanging="360"/>
       </w:pPr>
     </w:lvl>
     <w:lvl w:ilvl="1">
@@ -245,7 +182,7 @@
       <w:lvlText w:val=" "/>
       <w:lvlJc w:val="left"/>
       <w:pPr>
-        <w:ind w:left="1440" w:hanging="480"/>
+        <w:ind w:left="1440" w:hanging="360"/>
       </w:pPr>
     </w:lvl>
     <w:lvl w:ilvl="2">
@@ -253,7 +190,7 @@
       <w:lvlText w:val=" "/>
       <w:lvlJc w:val="left"/>
       <w:pPr>
-        <w:ind w:left="2160" w:hanging="480"/>
+        <w:ind w:left="2160" w:hanging="360"/>
       </w:pPr>
     </w:lvl>
     <w:lvl w:ilvl="3">
@@ -261,7 +198,7 @@
       <w:lvlText w:val=" "/>
       <w:lvlJc w:val="left"/>
       <w:pPr>
-        <w:ind w:left="2880" w:hanging="480"/>
+        <w:ind w:left="2880" w:hanging="360"/>
       </w:pPr>
     </w:lvl>
     <w:lvl w:ilvl="4">
@@ -269,7 +206,7 @@
       <w:lvlText w:val=" "/>
       <w:lvlJc w:val="left"/>
       <w:pPr>
-        <w:ind w:left="3600" w:hanging="480"/>
+        <w:ind w:left="3600" w:hanging="360"/>
       </w:pPr>
     </w:lvl>
     <w:lvl w:ilvl="5">
@@ -277,7 +214,7 @@
       <w:lvlText w:val=" "/>
       <w:lvlJc w:val="left"/>
       <w:pPr>
-        <w:ind w:left="4320" w:hanging="480"/>
+        <w:ind w:left="4320" w:hanging="360"/>
       </w:pPr>
     </w:lvl>
     <w:lvl w:ilvl="6">
@@ -285,7 +222,7 @@
       <w:lvlText w:val=" "/>
       <w:lvlJc w:val="left"/>
       <w:pPr>
-        <w:ind w:left="5040" w:hanging="480"/>
+        <w:ind w:left="5040" w:hanging="360"/>
       </w:pPr>
     </w:lvl>
     <w:lvl w:ilvl="7">
@@ -293,7 +230,7 @@
       <w:lvlText w:val=" "/>
       <w:lvlJc w:val="left"/>
       <w:pPr>
-        <w:ind w:left="5760" w:hanging="480"/>
+        <w:ind w:left="5760" w:hanging="360"/>
       </w:pPr>
     </w:lvl>
     <w:lvl w:ilvl="8">
@@ -301,7 +238,7 @@
       <w:lvlText w:val=" "/>
       <w:lvlJc w:val="left"/>
       <w:pPr>
-        <w:ind w:left="6480" w:hanging="480"/>
+        <w:ind w:left="6480" w:hanging="360"/>
       </w:pPr>
     </w:lvl>
   </w:abstractNum>
@@ -337,10 +274,10 @@
     <w:name w:val="Body Text"/>
     <w:basedOn w:val="Normal"/>
     <w:link w:val="BodyTextChar"/>
+    <w:qFormat/>
     <w:pPr>
       <w:spacing w:after="180" w:before="180"/>
     </w:pPr>
-    <w:qFormat/>
   </w:style>
   <w:style w:customStyle="1" w:styleId="FirstParagraph" w:type="paragraph">
     <w:name w:val="First Paragraph"/>
@@ -360,57 +297,94 @@
     <w:name w:val="Title"/>
     <w:basedOn w:val="Normal"/>
     <w:next w:val="BodyText"/>
-    <w:qFormat/>
-    <w:pPr>
-      <w:keepNext/>
-      <w:keepLines/>
-      <w:spacing w:after="240" w:before="480"/>
+    <w:link w:val="TitleChar"/>
+    <w:uiPriority w:val="10"/>
+    <w:qFormat/>
+    <w:rsid w:val="00A10FD9"/>
+    <w:pPr>
+      <w:spacing w:after="80" w:line="240" w:lineRule="auto"/>
+      <w:contextualSpacing/>
       <w:jc w:val="center"/>
     </w:pPr>
     <w:rPr>
       <w:rFonts w:asciiTheme="majorHAnsi" w:cstheme="majorBidi" w:eastAsiaTheme="majorEastAsia" w:hAnsiTheme="majorHAnsi"/>
-      <w:b/>
-      <w:bCs/>
-      <w:color w:themeColor="accent1" w:themeShade="B5" w:val="345A8A"/>
-      <w:sz w:val="36"/>
-      <w:szCs w:val="36"/>
+      <w:sz w:val="56"/>
+      <w:szCs w:val="56"/>
+    </w:rPr>
+  </w:style>
+  <w:style w:customStyle="1" w:styleId="TitleChar" w:type="character">
+    <w:name w:val="Title Char"/>
+    <w:basedOn w:val="DefaultParagraphFont"/>
+    <w:link w:val="Title"/>
+    <w:uiPriority w:val="10"/>
+    <w:rsid w:val="00A10FD9"/>
+    <w:rPr>
+      <w:rFonts w:asciiTheme="majorHAnsi" w:cstheme="majorBidi" w:eastAsiaTheme="majorEastAsia" w:hAnsiTheme="majorHAnsi"/>
+      <w:sz w:val="56"/>
+      <w:szCs w:val="56"/>
     </w:rPr>
   </w:style>
   <w:style w:styleId="Subtitle" w:type="paragraph">
     <w:name w:val="Subtitle"/>
     <w:basedOn w:val="Title"/>
     <w:next w:val="BodyText"/>
-    <w:qFormat/>
-    <w:pPr>
-      <w:keepNext/>
-      <w:keepLines/>
-      <w:spacing w:after="240" w:before="240"/>
-      <w:jc w:val="center"/>
-    </w:pPr>
-    <w:rPr>
-      <w:sz w:val="30"/>
-      <w:szCs w:val="30"/>
+    <w:link w:val="SubtitleChar"/>
+    <w:uiPriority w:val="11"/>
+    <w:qFormat/>
+    <w:rsid w:val="00A10FD9"/>
+    <w:pPr>
+      <w:numPr>
+        <w:ilvl w:val="1"/>
+      </w:numPr>
+    </w:pPr>
+    <w:rPr>
+      <w:rFonts w:cstheme="majorBidi" w:eastAsiaTheme="majorEastAsia"/>
+      <w:spacing w:val="15"/>
+      <w:sz w:val="28"/>
+      <w:szCs w:val="28"/>
+    </w:rPr>
+  </w:style>
+  <w:style w:customStyle="1" w:styleId="SubtitleChar" w:type="character">
+    <w:name w:val="Subtitle Char"/>
+    <w:basedOn w:val="DefaultParagraphFont"/>
+    <w:link w:val="Subtitle"/>
+    <w:uiPriority w:val="11"/>
+    <w:rsid w:val="00A10FD9"/>
+    <w:rPr>
+      <w:rFonts w:cstheme="majorBidi" w:eastAsiaTheme="majorEastAsia"/>
+      <w:color w:themeColor="text1" w:themeTint="A6" w:val="595959"/>
+      <w:spacing w:val="15"/>
+      <w:sz w:val="28"/>
+      <w:szCs w:val="28"/>
     </w:rPr>
   </w:style>
   <w:style w:customStyle="1" w:styleId="Author" w:type="paragraph">
     <w:name w:val="Author"/>
+    <w:basedOn w:val="Title"/>
     <w:next w:val="BodyText"/>
     <w:qFormat/>
     <w:pPr>
       <w:keepNext/>
       <w:keepLines/>
-      <w:jc w:val="center"/>
-    </w:pPr>
+    </w:pPr>
+    <w:rPr>
+      <w:sz w:val="24"/>
+      <w:szCs w:val="24"/>
+    </w:rPr>
   </w:style>
   <w:style w:styleId="Date" w:type="paragraph">
     <w:name w:val="Date"/>
+    <w:basedOn w:val="Title"/>
     <w:next w:val="BodyText"/>
     <w:qFormat/>
     <w:pPr>
       <w:keepNext/>
       <w:keepLines/>
-      <w:jc w:val="center"/>
-    </w:pPr>
+    </w:pPr>
+    <w:rPr>
+      <w:sz w:val="24"/>
+      <w:szCs w:val="24"/>
+    </w:rPr>
   </w:style>
   <w:style w:customStyle="1" w:styleId="AbstractTitle" w:type="paragraph">
     <w:name w:val="Abstract Title"/>
@@ -420,15 +394,13 @@
     <w:pPr>
       <w:keepNext/>
       <w:keepLines/>
+      <w:spacing w:after="0" w:before="300"/>
       <w:jc w:val="center"/>
-      <w:spacing w:after="0" w:before="300"/>
-    </w:pPr>
-    <w:rPr>
+    </w:pPr>
+    <w:rPr>
+      <w:b/>
       <w:sz w:val="20"/>
       <w:szCs w:val="20"/>
-      <w:b/>
-      <w:color w:val="345A8A"/>
-      &gt;
     </w:rPr>
   </w:style>
   <w:style w:customStyle="1" w:styleId="Abstract" w:type="paragraph">
@@ -455,191 +427,321 @@
     <w:rPr/>
   </w:style>
   <w:style w:styleId="Heading1" w:type="paragraph">
-    <w:name w:val="Heading 1"/>
-    <w:basedOn w:val="Normal"/>
-    <w:next w:val="BodyText"/>
-    <w:uiPriority w:val="9"/>
-    <w:qFormat/>
+    <w:name w:val="heading 1"/>
+    <w:basedOn w:val="Normal"/>
+    <w:next w:val="BodyText"/>
+    <w:link w:val="Heading1Char"/>
+    <w:uiPriority w:val="9"/>
+    <w:qFormat/>
+    <w:rsid w:val="00A10FD9"/>
     <w:pPr>
       <w:keepNext/>
       <w:keepLines/>
-      <w:spacing w:after="0" w:before="480"/>
+      <w:spacing w:after="80" w:before="360"/>
       <w:outlineLvl w:val="0"/>
     </w:pPr>
     <w:rPr>
       <w:rFonts w:asciiTheme="majorHAnsi" w:cstheme="majorBidi" w:eastAsiaTheme="majorEastAsia" w:hAnsiTheme="majorHAnsi"/>
-      <w:b/>
-      <w:bCs/>
-      <w:color w:themeColor="accent1" w:val="4F81BD"/>
+      <w:color w:themeColor="accent1" w:themeShade="BF" w:val="0F4761"/>
+      <w:sz w:val="40"/>
+      <w:szCs w:val="40"/>
+    </w:rPr>
+  </w:style>
+  <w:style w:styleId="Heading2" w:type="paragraph">
+    <w:name w:val="heading 2"/>
+    <w:basedOn w:val="Normal"/>
+    <w:next w:val="BodyText"/>
+    <w:link w:val="Heading2Char"/>
+    <w:uiPriority w:val="9"/>
+    <w:semiHidden/>
+    <w:unhideWhenUsed/>
+    <w:qFormat/>
+    <w:rsid w:val="00A10FD9"/>
+    <w:pPr>
+      <w:keepNext/>
+      <w:keepLines/>
+      <w:spacing w:after="80" w:before="160"/>
+      <w:outlineLvl w:val="1"/>
+    </w:pPr>
+    <w:rPr>
+      <w:rFonts w:asciiTheme="majorHAnsi" w:cstheme="majorBidi" w:eastAsiaTheme="majorEastAsia" w:hAnsiTheme="majorHAnsi"/>
+      <w:color w:themeColor="accent1" w:themeShade="BF" w:val="0F4761"/>
       <w:sz w:val="32"/>
       <w:szCs w:val="32"/>
     </w:rPr>
   </w:style>
-  <w:style w:styleId="Heading2" w:type="paragraph">
-    <w:name w:val="Heading 2"/>
-    <w:basedOn w:val="Normal"/>
-    <w:next w:val="BodyText"/>
-    <w:uiPriority w:val="9"/>
+  <w:style w:styleId="Heading3" w:type="paragraph">
+    <w:name w:val="heading 3"/>
+    <w:basedOn w:val="Normal"/>
+    <w:next w:val="BodyText"/>
+    <w:link w:val="Heading3Char"/>
+    <w:uiPriority w:val="9"/>
+    <w:semiHidden/>
     <w:unhideWhenUsed/>
     <w:qFormat/>
+    <w:rsid w:val="00A10FD9"/>
     <w:pPr>
       <w:keepNext/>
       <w:keepLines/>
-      <w:spacing w:after="0" w:before="200"/>
-      <w:outlineLvl w:val="1"/>
-    </w:pPr>
-    <w:rPr>
-      <w:rFonts w:asciiTheme="majorHAnsi" w:cstheme="majorBidi" w:eastAsiaTheme="majorEastAsia" w:hAnsiTheme="majorHAnsi"/>
-      <w:b/>
-      <w:bCs/>
-      <w:color w:themeColor="accent1" w:val="4F81BD"/>
+      <w:spacing w:after="80" w:before="160"/>
+      <w:outlineLvl w:val="2"/>
+    </w:pPr>
+    <w:rPr>
+      <w:rFonts w:cstheme="majorBidi" w:eastAsiaTheme="majorEastAsia"/>
+      <w:color w:themeColor="accent1" w:themeShade="BF" w:val="0F4761"/>
       <w:sz w:val="28"/>
       <w:szCs w:val="28"/>
     </w:rPr>
   </w:style>
-  <w:style w:styleId="Heading3" w:type="paragraph">
-    <w:name w:val="Heading 3"/>
-    <w:basedOn w:val="Normal"/>
-    <w:next w:val="BodyText"/>
-    <w:uiPriority w:val="9"/>
+  <w:style w:styleId="Heading4" w:type="paragraph">
+    <w:name w:val="heading 4"/>
+    <w:basedOn w:val="Normal"/>
+    <w:next w:val="BodyText"/>
+    <w:link w:val="Heading4Char"/>
+    <w:uiPriority w:val="9"/>
+    <w:semiHidden/>
     <w:unhideWhenUsed/>
     <w:qFormat/>
+    <w:rsid w:val="00A10FD9"/>
     <w:pPr>
       <w:keepNext/>
       <w:keepLines/>
-      <w:spacing w:after="0" w:before="200"/>
-      <w:outlineLvl w:val="2"/>
-    </w:pPr>
+      <w:spacing w:after="40" w:before="80"/>
+      <w:outlineLvl w:val="3"/>
+    </w:pPr>
+    <w:rPr>
+      <w:rFonts w:cstheme="majorBidi" w:eastAsiaTheme="majorEastAsia"/>
+      <w:i/>
+      <w:iCs/>
+      <w:color w:themeColor="accent1" w:themeShade="BF" w:val="0F4761"/>
+    </w:rPr>
+  </w:style>
+  <w:style w:styleId="Heading5" w:type="paragraph">
+    <w:name w:val="heading 5"/>
+    <w:basedOn w:val="Normal"/>
+    <w:next w:val="BodyText"/>
+    <w:link w:val="Heading5Char"/>
+    <w:uiPriority w:val="9"/>
+    <w:semiHidden/>
+    <w:unhideWhenUsed/>
+    <w:qFormat/>
+    <w:rsid w:val="00A10FD9"/>
+    <w:pPr>
+      <w:keepNext/>
+      <w:keepLines/>
+      <w:spacing w:after="40" w:before="80"/>
+      <w:outlineLvl w:val="4"/>
+    </w:pPr>
+    <w:rPr>
+      <w:rFonts w:cstheme="majorBidi" w:eastAsiaTheme="majorEastAsia"/>
+      <w:color w:themeColor="accent1" w:themeShade="BF" w:val="0F4761"/>
+    </w:rPr>
+  </w:style>
+  <w:style w:styleId="Heading6" w:type="paragraph">
+    <w:name w:val="heading 6"/>
+    <w:basedOn w:val="Normal"/>
+    <w:next w:val="BodyText"/>
+    <w:link w:val="Heading6Char"/>
+    <w:uiPriority w:val="9"/>
+    <w:semiHidden/>
+    <w:unhideWhenUsed/>
+    <w:qFormat/>
+    <w:rsid w:val="00A10FD9"/>
+    <w:pPr>
+      <w:keepNext/>
+      <w:keepLines/>
+      <w:spacing w:after="0" w:before="40"/>
+      <w:outlineLvl w:val="5"/>
+    </w:pPr>
+    <w:rPr>
+      <w:rFonts w:cstheme="majorBidi" w:eastAsiaTheme="majorEastAsia"/>
+      <w:i/>
+      <w:iCs/>
+      <w:color w:themeColor="text1" w:themeTint="A6" w:val="595959"/>
+    </w:rPr>
+  </w:style>
+  <w:style w:styleId="Heading7" w:type="paragraph">
+    <w:name w:val="heading 7"/>
+    <w:basedOn w:val="Normal"/>
+    <w:next w:val="BodyText"/>
+    <w:link w:val="Heading7Char"/>
+    <w:uiPriority w:val="9"/>
+    <w:semiHidden/>
+    <w:unhideWhenUsed/>
+    <w:qFormat/>
+    <w:rsid w:val="00A10FD9"/>
+    <w:pPr>
+      <w:keepNext/>
+      <w:keepLines/>
+      <w:spacing w:after="0" w:before="40"/>
+      <w:outlineLvl w:val="6"/>
+    </w:pPr>
+    <w:rPr>
+      <w:rFonts w:cstheme="majorBidi" w:eastAsiaTheme="majorEastAsia"/>
+      <w:color w:themeColor="text1" w:themeTint="A6" w:val="595959"/>
+    </w:rPr>
+  </w:style>
+  <w:style w:styleId="Heading8" w:type="paragraph">
+    <w:name w:val="heading 8"/>
+    <w:basedOn w:val="Normal"/>
+    <w:next w:val="BodyText"/>
+    <w:link w:val="Heading8Char"/>
+    <w:uiPriority w:val="9"/>
+    <w:semiHidden/>
+    <w:unhideWhenUsed/>
+    <w:qFormat/>
+    <w:rsid w:val="00A10FD9"/>
+    <w:pPr>
+      <w:keepNext/>
+      <w:keepLines/>
+      <w:spacing w:after="0"/>
+      <w:outlineLvl w:val="7"/>
+    </w:pPr>
+    <w:rPr>
+      <w:rFonts w:cstheme="majorBidi" w:eastAsiaTheme="majorEastAsia"/>
+      <w:i/>
+      <w:iCs/>
+      <w:color w:themeColor="text1" w:themeTint="D8" w:val="272727"/>
+    </w:rPr>
+  </w:style>
+  <w:style w:styleId="Heading9" w:type="paragraph">
+    <w:name w:val="heading 9"/>
+    <w:basedOn w:val="Normal"/>
+    <w:next w:val="BodyText"/>
+    <w:link w:val="Heading9Char"/>
+    <w:uiPriority w:val="9"/>
+    <w:semiHidden/>
+    <w:unhideWhenUsed/>
+    <w:qFormat/>
+    <w:rsid w:val="00A10FD9"/>
+    <w:pPr>
+      <w:keepNext/>
+      <w:keepLines/>
+      <w:spacing w:after="0"/>
+      <w:outlineLvl w:val="8"/>
+    </w:pPr>
+    <w:rPr>
+      <w:rFonts w:cstheme="majorBidi" w:eastAsiaTheme="majorEastAsia"/>
+      <w:color w:themeColor="text1" w:themeTint="D8" w:val="272727"/>
+    </w:rPr>
+  </w:style>
+  <w:style w:customStyle="1" w:styleId="Heading1Char" w:type="character">
+    <w:name w:val="Heading 1 Char"/>
+    <w:basedOn w:val="DefaultParagraphFont"/>
+    <w:link w:val="Heading1"/>
+    <w:uiPriority w:val="9"/>
+    <w:rsid w:val="00A10FD9"/>
     <w:rPr>
       <w:rFonts w:asciiTheme="majorHAnsi" w:cstheme="majorBidi" w:eastAsiaTheme="majorEastAsia" w:hAnsiTheme="majorHAnsi"/>
-      <w:b/>
-      <w:bCs/>
-      <w:color w:themeColor="accent1" w:val="4F81BD"/>
-      <w:sz w:val="24"/>
-      <w:szCs w:val="24"/>
-    </w:rPr>
-  </w:style>
-  <w:style w:styleId="Heading4" w:type="paragraph">
-    <w:name w:val="Heading 4"/>
-    <w:basedOn w:val="Normal"/>
-    <w:next w:val="BodyText"/>
-    <w:uiPriority w:val="9"/>
-    <w:unhideWhenUsed/>
-    <w:qFormat/>
-    <w:pPr>
-      <w:keepNext/>
-      <w:keepLines/>
-      <w:spacing w:after="0" w:before="200"/>
-      <w:outlineLvl w:val="3"/>
-    </w:pPr>
+      <w:color w:themeColor="accent1" w:themeShade="BF" w:val="0F4761"/>
+      <w:sz w:val="40"/>
+      <w:szCs w:val="40"/>
+    </w:rPr>
+  </w:style>
+  <w:style w:customStyle="1" w:styleId="Heading2Char" w:type="character">
+    <w:name w:val="Heading 2 Char"/>
+    <w:basedOn w:val="DefaultParagraphFont"/>
+    <w:link w:val="Heading2"/>
+    <w:uiPriority w:val="9"/>
+    <w:semiHidden/>
+    <w:rsid w:val="00A10FD9"/>
     <w:rPr>
       <w:rFonts w:asciiTheme="majorHAnsi" w:cstheme="majorBidi" w:eastAsiaTheme="majorEastAsia" w:hAnsiTheme="majorHAnsi"/>
+      <w:color w:themeColor="accent1" w:themeShade="BF" w:val="0F4761"/>
+      <w:sz w:val="32"/>
+      <w:szCs w:val="32"/>
+    </w:rPr>
+  </w:style>
+  <w:style w:customStyle="1" w:styleId="Heading3Char" w:type="character">
+    <w:name w:val="Heading 3 Char"/>
+    <w:basedOn w:val="DefaultParagraphFont"/>
+    <w:link w:val="Heading3"/>
+    <w:uiPriority w:val="9"/>
+    <w:semiHidden/>
+    <w:rsid w:val="00A10FD9"/>
+    <w:rPr>
+      <w:rFonts w:cstheme="majorBidi" w:eastAsiaTheme="majorEastAsia"/>
+      <w:color w:themeColor="accent1" w:themeShade="BF" w:val="0F4761"/>
+      <w:sz w:val="28"/>
+      <w:szCs w:val="28"/>
+    </w:rPr>
+  </w:style>
+  <w:style w:customStyle="1" w:styleId="Heading4Char" w:type="character">
+    <w:name w:val="Heading 4 Char"/>
+    <w:basedOn w:val="DefaultParagraphFont"/>
+    <w:link w:val="Heading4"/>
+    <w:uiPriority w:val="9"/>
+    <w:semiHidden/>
+    <w:rsid w:val="00A10FD9"/>
+    <w:rPr>
+      <w:rFonts w:cstheme="majorBidi" w:eastAsiaTheme="majorEastAsia"/>
       <w:i/>
-      <w:bCs/>
-      <w:color w:themeColor="accent1" w:val="4F81BD"/>
-      <w:sz w:val="24"/>
-      <w:szCs w:val="24"/>
-    </w:rPr>
-  </w:style>
-  <w:style w:styleId="Heading5" w:type="paragraph">
-    <w:name w:val="Heading 5"/>
-    <w:basedOn w:val="Normal"/>
-    <w:next w:val="BodyText"/>
-    <w:uiPriority w:val="9"/>
-    <w:unhideWhenUsed/>
-    <w:qFormat/>
-    <w:pPr>
-      <w:keepNext/>
-      <w:keepLines/>
-      <w:spacing w:after="0" w:before="200"/>
-      <w:outlineLvl w:val="4"/>
-    </w:pPr>
-    <w:rPr>
-      <w:rFonts w:asciiTheme="majorHAnsi" w:cstheme="majorBidi" w:eastAsiaTheme="majorEastAsia" w:hAnsiTheme="majorHAnsi"/>
       <w:iCs/>
-      <w:color w:themeColor="accent1" w:val="4F81BD"/>
-      <w:sz w:val="24"/>
-      <w:szCs w:val="24"/>
-    </w:rPr>
-  </w:style>
-  <w:style w:styleId="Heading6" w:type="paragraph">
-    <w:name w:val="Heading 6"/>
-    <w:basedOn w:val="Normal"/>
-    <w:next w:val="BodyText"/>
-    <w:uiPriority w:val="9"/>
-    <w:unhideWhenUsed/>
-    <w:qFormat/>
-    <w:pPr>
-      <w:keepNext/>
-      <w:keepLines/>
-      <w:spacing w:after="0" w:before="200"/>
-      <w:outlineLvl w:val="5"/>
-    </w:pPr>
-    <w:rPr>
-      <w:rFonts w:asciiTheme="majorHAnsi" w:cstheme="majorBidi" w:eastAsiaTheme="majorEastAsia" w:hAnsiTheme="majorHAnsi"/>
-      <w:color w:themeColor="accent1" w:val="4F81BD"/>
-      <w:sz w:val="24"/>
-      <w:szCs w:val="24"/>
-    </w:rPr>
-  </w:style>
-  <w:style w:styleId="Heading7" w:type="paragraph">
-    <w:name w:val="Heading 7"/>
-    <w:basedOn w:val="Normal"/>
-    <w:next w:val="BodyText"/>
-    <w:uiPriority w:val="9"/>
-    <w:unhideWhenUsed/>
-    <w:qFormat/>
-    <w:pPr>
-      <w:keepNext/>
-      <w:keepLines/>
-      <w:spacing w:after="0" w:before="200"/>
-      <w:outlineLvl w:val="6"/>
-    </w:pPr>
-    <w:rPr>
-      <w:rFonts w:asciiTheme="majorHAnsi" w:cstheme="majorBidi" w:eastAsiaTheme="majorEastAsia" w:hAnsiTheme="majorHAnsi"/>
-      <w:color w:themeColor="accent1" w:val="4F81BD"/>
-      <w:sz w:val="24"/>
-      <w:szCs w:val="24"/>
-    </w:rPr>
-  </w:style>
-  <w:style w:styleId="Heading8" w:type="paragraph">
-    <w:name w:val="Heading 8"/>
-    <w:basedOn w:val="Normal"/>
-    <w:next w:val="BodyText"/>
-    <w:uiPriority w:val="9"/>
-    <w:unhideWhenUsed/>
-    <w:qFormat/>
-    <w:pPr>
-      <w:keepNext/>
-      <w:keepLines/>
-      <w:spacing w:after="0" w:before="200"/>
-      <w:outlineLvl w:val="7"/>
-    </w:pPr>
-    <w:rPr>
-      <w:rFonts w:asciiTheme="majorHAnsi" w:cstheme="majorBidi" w:eastAsiaTheme="majorEastAsia" w:hAnsiTheme="majorHAnsi"/>
-      <w:color w:themeColor="accent1" w:val="4F81BD"/>
-      <w:sz w:val="24"/>
-      <w:szCs w:val="24"/>
-    </w:rPr>
-  </w:style>
-  <w:style w:styleId="Heading9" w:type="paragraph">
-    <w:name w:val="Heading 9"/>
-    <w:basedOn w:val="Normal"/>
-    <w:next w:val="BodyText"/>
-    <w:uiPriority w:val="9"/>
-    <w:unhideWhenUsed/>
-    <w:qFormat/>
-    <w:pPr>
-      <w:keepNext/>
-      <w:keepLines/>
-      <w:spacing w:after="0" w:before="200"/>
-      <w:outlineLvl w:val="8"/>
-    </w:pPr>
-    <w:rPr>
-      <w:rFonts w:asciiTheme="majorHAnsi" w:cstheme="majorBidi" w:eastAsiaTheme="majorEastAsia" w:hAnsiTheme="majorHAnsi"/>
-      <w:color w:themeColor="accent1" w:val="4F81BD"/>
-      <w:sz w:val="24"/>
-      <w:szCs w:val="24"/>
+      <w:color w:themeColor="accent1" w:themeShade="BF" w:val="0F4761"/>
+    </w:rPr>
+  </w:style>
+  <w:style w:customStyle="1" w:styleId="Heading5Char" w:type="character">
+    <w:name w:val="Heading 5 Char"/>
+    <w:basedOn w:val="DefaultParagraphFont"/>
+    <w:link w:val="Heading5"/>
+    <w:uiPriority w:val="9"/>
+    <w:semiHidden/>
+    <w:rsid w:val="00A10FD9"/>
+    <w:rPr>
+      <w:rFonts w:cstheme="majorBidi" w:eastAsiaTheme="majorEastAsia"/>
+      <w:color w:themeColor="accent1" w:themeShade="BF" w:val="0F4761"/>
+    </w:rPr>
+  </w:style>
+  <w:style w:customStyle="1" w:styleId="Heading6Char" w:type="character">
+    <w:name w:val="Heading 6 Char"/>
+    <w:basedOn w:val="DefaultParagraphFont"/>
+    <w:link w:val="Heading6"/>
+    <w:uiPriority w:val="9"/>
+    <w:semiHidden/>
+    <w:rsid w:val="00A10FD9"/>
+    <w:rPr>
+      <w:rFonts w:cstheme="majorBidi" w:eastAsiaTheme="majorEastAsia"/>
+      <w:i/>
+      <w:iCs/>
+      <w:color w:themeColor="text1" w:themeTint="A6" w:val="595959"/>
+    </w:rPr>
+  </w:style>
+  <w:style w:customStyle="1" w:styleId="Heading7Char" w:type="character">
+    <w:name w:val="Heading 7 Char"/>
+    <w:basedOn w:val="DefaultParagraphFont"/>
+    <w:link w:val="Heading7"/>
+    <w:uiPriority w:val="9"/>
+    <w:semiHidden/>
+    <w:rsid w:val="00A10FD9"/>
+    <w:rPr>
+      <w:rFonts w:cstheme="majorBidi" w:eastAsiaTheme="majorEastAsia"/>
+      <w:color w:themeColor="text1" w:themeTint="A6" w:val="595959"/>
+    </w:rPr>
+  </w:style>
+  <w:style w:customStyle="1" w:styleId="Heading8Char" w:type="character">
+    <w:name w:val="Heading 8 Char"/>
+    <w:basedOn w:val="DefaultParagraphFont"/>
+    <w:link w:val="Heading8"/>
+    <w:uiPriority w:val="9"/>
+    <w:semiHidden/>
+    <w:rsid w:val="00A10FD9"/>
+    <w:rPr>
+      <w:rFonts w:cstheme="majorBidi" w:eastAsiaTheme="majorEastAsia"/>
+      <w:i/>
+      <w:iCs/>
+      <w:color w:themeColor="text1" w:themeTint="D8" w:val="272727"/>
+    </w:rPr>
+  </w:style>
+  <w:style w:customStyle="1" w:styleId="Heading9Char" w:type="character">
+    <w:name w:val="Heading 9 Char"/>
+    <w:basedOn w:val="DefaultParagraphFont"/>
+    <w:link w:val="Heading9"/>
+    <w:uiPriority w:val="9"/>
+    <w:semiHidden/>
+    <w:rsid w:val="00A10FD9"/>
+    <w:rPr>
+      <w:rFonts w:cstheme="majorBidi" w:eastAsiaTheme="majorEastAsia"/>
+      <w:color w:themeColor="text1" w:themeTint="D8" w:val="272727"/>
     </w:rPr>
   </w:style>
   <w:style w:styleId="BlockText" w:type="paragraph">
@@ -661,6 +763,18 @@
     <w:uiPriority w:val="9"/>
     <w:unhideWhenUsed/>
     <w:qFormat/>
+  </w:style>
+  <w:style w:styleId="FootnoteBlockText" w:type="paragraph">
+    <w:name w:val="Footnote Block Text"/>
+    <w:basedOn w:val="FootnoteText"/>
+    <w:next w:val="FootnoteText"/>
+    <w:uiPriority w:val="9"/>
+    <w:unhideWhenUsed/>
+    <w:qFormat/>
+    <w:pPr>
+      <w:spacing w:after="100" w:before="100"/>
+      <w:ind w:firstLine="0" w:left="480" w:right="480"/>
+    </w:pPr>
   </w:style>
   <w:style w:default="1" w:styleId="DefaultParagraphFont" w:type="character">
     <w:name w:val="Default Paragraph Font"/>
@@ -691,10 +805,10 @@
         <w:jc w:val="left"/>
       </w:trPr>
       <w:tcPr>
-        <w:vAlign w:val="bottom"/>
         <w:tcBorders>
           <w:bottom w:val="single"/>
         </w:tcBorders>
+        <w:vAlign w:val="bottom"/>
       </w:tcPr>
     </w:tblStylePr>
   </w:style>
@@ -803,233 +917,261 @@
     <w:link w:val="VerbatimChar"/>
     <w:pPr>
       <w:wordWrap w:val="off"/>
+      <w:shd w:val="clear" w:fill="f1f3f5"/>
     </w:pPr>
   </w:style>
   <w:style w:type="character" w:customStyle="1" w:styleId="KeywordTok">
     <w:name w:val="KeywordTok"/>
     <w:basedOn w:val="VerbatimChar"/>
     <w:rPr>
-      <w:color w:val="007020"/>
       <w:b/>
+      <w:color w:val="003b4f"/>
+      <w:shd w:val="clear" w:fill="f1f3f5"/>
     </w:rPr>
   </w:style>
   <w:style w:type="character" w:customStyle="1" w:styleId="DataTypeTok">
     <w:name w:val="DataTypeTok"/>
     <w:basedOn w:val="VerbatimChar"/>
     <w:rPr>
-      <w:color w:val="902000"/>
+      <w:color w:val="ad0000"/>
+      <w:shd w:val="clear" w:fill="f1f3f5"/>
     </w:rPr>
   </w:style>
   <w:style w:type="character" w:customStyle="1" w:styleId="DecValTok">
     <w:name w:val="DecValTok"/>
     <w:basedOn w:val="VerbatimChar"/>
     <w:rPr>
-      <w:color w:val="40a070"/>
+      <w:color w:val="ad0000"/>
+      <w:shd w:val="clear" w:fill="f1f3f5"/>
     </w:rPr>
   </w:style>
   <w:style w:type="character" w:customStyle="1" w:styleId="BaseNTok">
     <w:name w:val="BaseNTok"/>
     <w:basedOn w:val="VerbatimChar"/>
     <w:rPr>
-      <w:color w:val="40a070"/>
+      <w:color w:val="ad0000"/>
+      <w:shd w:val="clear" w:fill="f1f3f5"/>
     </w:rPr>
   </w:style>
   <w:style w:type="character" w:customStyle="1" w:styleId="FloatTok">
     <w:name w:val="FloatTok"/>
     <w:basedOn w:val="VerbatimChar"/>
     <w:rPr>
-      <w:color w:val="40a070"/>
+      <w:color w:val="ad0000"/>
+      <w:shd w:val="clear" w:fill="f1f3f5"/>
     </w:rPr>
   </w:style>
   <w:style w:type="character" w:customStyle="1" w:styleId="ConstantTok">
     <w:name w:val="ConstantTok"/>
     <w:basedOn w:val="VerbatimChar"/>
     <w:rPr>
-      <w:color w:val="880000"/>
+      <w:color w:val="8f5902"/>
+      <w:shd w:val="clear" w:fill="f1f3f5"/>
     </w:rPr>
   </w:style>
   <w:style w:type="character" w:customStyle="1" w:styleId="CharTok">
     <w:name w:val="CharTok"/>
     <w:basedOn w:val="VerbatimChar"/>
     <w:rPr>
-      <w:color w:val="4070a0"/>
+      <w:color w:val="20794d"/>
+      <w:shd w:val="clear" w:fill="f1f3f5"/>
     </w:rPr>
   </w:style>
   <w:style w:type="character" w:customStyle="1" w:styleId="SpecialCharTok">
     <w:name w:val="SpecialCharTok"/>
     <w:basedOn w:val="VerbatimChar"/>
     <w:rPr>
-      <w:color w:val="4070a0"/>
+      <w:color w:val="5e5e5e"/>
+      <w:shd w:val="clear" w:fill="f1f3f5"/>
     </w:rPr>
   </w:style>
   <w:style w:type="character" w:customStyle="1" w:styleId="StringTok">
     <w:name w:val="StringTok"/>
     <w:basedOn w:val="VerbatimChar"/>
     <w:rPr>
-      <w:color w:val="4070a0"/>
+      <w:color w:val="20794d"/>
+      <w:shd w:val="clear" w:fill="f1f3f5"/>
     </w:rPr>
   </w:style>
   <w:style w:type="character" w:customStyle="1" w:styleId="VerbatimStringTok">
     <w:name w:val="VerbatimStringTok"/>
     <w:basedOn w:val="VerbatimChar"/>
     <w:rPr>
-      <w:color w:val="4070a0"/>
+      <w:color w:val="20794d"/>
+      <w:shd w:val="clear" w:fill="f1f3f5"/>
     </w:rPr>
   </w:style>
   <w:style w:type="character" w:customStyle="1" w:styleId="SpecialStringTok">
     <w:name w:val="SpecialStringTok"/>
     <w:basedOn w:val="VerbatimChar"/>
     <w:rPr>
-      <w:color w:val="bb6688"/>
+      <w:color w:val="20794d"/>
+      <w:shd w:val="clear" w:fill="f1f3f5"/>
     </w:rPr>
   </w:style>
   <w:style w:type="character" w:customStyle="1" w:styleId="ImportTok">
     <w:name w:val="ImportTok"/>
     <w:basedOn w:val="VerbatimChar"/>
     <w:rPr>
-      <w:color w:val="008000"/>
-      <w:b/>
+      <w:color w:val="00769e"/>
+      <w:shd w:val="clear" w:fill="f1f3f5"/>
     </w:rPr>
   </w:style>
   <w:style w:type="character" w:customStyle="1" w:styleId="CommentTok">
     <w:name w:val="CommentTok"/>
     <w:basedOn w:val="VerbatimChar"/>
     <w:rPr>
-      <w:color w:val="60a0b0"/>
-      <w:i/>
+      <w:color w:val="5e5e5e"/>
+      <w:shd w:val="clear" w:fill="f1f3f5"/>
     </w:rPr>
   </w:style>
   <w:style w:type="character" w:customStyle="1" w:styleId="DocumentationTok">
     <w:name w:val="DocumentationTok"/>
     <w:basedOn w:val="VerbatimChar"/>
     <w:rPr>
-      <w:color w:val="ba2121"/>
       <w:i/>
+      <w:color w:val="5e5e5e"/>
+      <w:shd w:val="clear" w:fill="f1f3f5"/>
     </w:rPr>
   </w:style>
   <w:style w:type="character" w:customStyle="1" w:styleId="AnnotationTok">
     <w:name w:val="AnnotationTok"/>
     <w:basedOn w:val="VerbatimChar"/>
     <w:rPr>
-      <w:color w:val="60a0b0"/>
-      <w:b/>
-      <w:i/>
+      <w:color w:val="5e5e5e"/>
+      <w:shd w:val="clear" w:fill="f1f3f5"/>
     </w:rPr>
   </w:style>
   <w:style w:type="character" w:customStyle="1" w:styleId="CommentVarTok">
     <w:name w:val="CommentVarTok"/>
     <w:basedOn w:val="VerbatimChar"/>
     <w:rPr>
-      <w:color w:val="60a0b0"/>
-      <w:b/>
       <w:i/>
+      <w:color w:val="5e5e5e"/>
+      <w:shd w:val="clear" w:fill="f1f3f5"/>
     </w:rPr>
   </w:style>
   <w:style w:type="character" w:customStyle="1" w:styleId="OtherTok">
     <w:name w:val="OtherTok"/>
     <w:basedOn w:val="VerbatimChar"/>
     <w:rPr>
-      <w:color w:val="007020"/>
+      <w:color w:val="003b4f"/>
+      <w:shd w:val="clear" w:fill="f1f3f5"/>
     </w:rPr>
   </w:style>
   <w:style w:type="character" w:customStyle="1" w:styleId="FunctionTok">
     <w:name w:val="FunctionTok"/>
     <w:basedOn w:val="VerbatimChar"/>
     <w:rPr>
-      <w:color w:val="06287e"/>
+      <w:color w:val="4758ab"/>
+      <w:shd w:val="clear" w:fill="f1f3f5"/>
     </w:rPr>
   </w:style>
   <w:style w:type="character" w:customStyle="1" w:styleId="VariableTok">
     <w:name w:val="VariableTok"/>
     <w:basedOn w:val="VerbatimChar"/>
     <w:rPr>
-      <w:color w:val="19177c"/>
+      <w:color w:val="111111"/>
+      <w:shd w:val="clear" w:fill="f1f3f5"/>
     </w:rPr>
   </w:style>
   <w:style w:type="character" w:customStyle="1" w:styleId="ControlFlowTok">
     <w:name w:val="ControlFlowTok"/>
     <w:basedOn w:val="VerbatimChar"/>
     <w:rPr>
-      <w:color w:val="007020"/>
       <w:b/>
+      <w:color w:val="003b4f"/>
+      <w:shd w:val="clear" w:fill="f1f3f5"/>
     </w:rPr>
   </w:style>
   <w:style w:type="character" w:customStyle="1" w:styleId="OperatorTok">
     <w:name w:val="OperatorTok"/>
     <w:basedOn w:val="VerbatimChar"/>
     <w:rPr>
-      <w:color w:val="666666"/>
+      <w:color w:val="5e5e5e"/>
+      <w:shd w:val="clear" w:fill="f1f3f5"/>
     </w:rPr>
   </w:style>
   <w:style w:type="character" w:customStyle="1" w:styleId="BuiltInTok">
     <w:name w:val="BuiltInTok"/>
     <w:basedOn w:val="VerbatimChar"/>
     <w:rPr>
-      <w:color w:val="008000"/>
+      <w:color w:val="003b4f"/>
+      <w:shd w:val="clear" w:fill="f1f3f5"/>
     </w:rPr>
   </w:style>
   <w:style w:type="character" w:customStyle="1" w:styleId="ExtensionTok">
     <w:name w:val="ExtensionTok"/>
     <w:basedOn w:val="VerbatimChar"/>
-    <w:rPr/>
+    <w:rPr>
+      <w:color w:val="003b4f"/>
+      <w:shd w:val="clear" w:fill="f1f3f5"/>
+    </w:rPr>
   </w:style>
   <w:style w:type="character" w:customStyle="1" w:styleId="PreprocessorTok">
     <w:name w:val="PreprocessorTok"/>
     <w:basedOn w:val="VerbatimChar"/>
     <w:rPr>
-      <w:color w:val="bc7a00"/>
+      <w:color w:val="ad0000"/>
+      <w:shd w:val="clear" w:fill="f1f3f5"/>
     </w:rPr>
   </w:style>
   <w:style w:type="character" w:customStyle="1" w:styleId="AttributeTok">
     <w:name w:val="AttributeTok"/>
     <w:basedOn w:val="VerbatimChar"/>
     <w:rPr>
-      <w:color w:val="7d9029"/>
+      <w:color w:val="657422"/>
+      <w:shd w:val="clear" w:fill="f1f3f5"/>
     </w:rPr>
   </w:style>
   <w:style w:type="character" w:customStyle="1" w:styleId="RegionMarkerTok">
     <w:name w:val="RegionMarkerTok"/>
     <w:basedOn w:val="VerbatimChar"/>
-    <w:rPr/>
+    <w:rPr>
+      <w:color w:val="003b4f"/>
+      <w:shd w:val="clear" w:fill="f1f3f5"/>
+    </w:rPr>
   </w:style>
   <w:style w:type="character" w:customStyle="1" w:styleId="InformationTok">
     <w:name w:val="InformationTok"/>
     <w:basedOn w:val="VerbatimChar"/>
     <w:rPr>
-      <w:color w:val="60a0b0"/>
-      <w:b/>
-      <w:i/>
+      <w:color w:val="5e5e5e"/>
+      <w:shd w:val="clear" w:fill="f1f3f5"/>
     </w:rPr>
   </w:style>
   <w:style w:type="character" w:customStyle="1" w:styleId="WarningTok">
     <w:name w:val="WarningTok"/>
     <w:basedOn w:val="VerbatimChar"/>
     <w:rPr>
-      <w:color w:val="60a0b0"/>
-      <w:b/>
       <w:i/>
+      <w:color w:val="5e5e5e"/>
+      <w:shd w:val="clear" w:fill="f1f3f5"/>
     </w:rPr>
   </w:style>
   <w:style w:type="character" w:customStyle="1" w:styleId="AlertTok">
     <w:name w:val="AlertTok"/>
     <w:basedOn w:val="VerbatimChar"/>
     <w:rPr>
-      <w:color w:val="ff0000"/>
-      <w:b/>
+      <w:color w:val="ad0000"/>
+      <w:shd w:val="clear" w:fill="f1f3f5"/>
     </w:rPr>
   </w:style>
   <w:style w:type="character" w:customStyle="1" w:styleId="ErrorTok">
     <w:name w:val="ErrorTok"/>
     <w:basedOn w:val="VerbatimChar"/>
     <w:rPr>
-      <w:color w:val="ff0000"/>
-      <w:b/>
+      <w:color w:val="ad0000"/>
+      <w:shd w:val="clear" w:fill="f1f3f5"/>
     </w:rPr>
   </w:style>
   <w:style w:type="character" w:customStyle="1" w:styleId="NormalTok">
     <w:name w:val="NormalTok"/>
     <w:basedOn w:val="VerbatimChar"/>
-    <w:rPr/>
+    <w:rPr>
+      <w:color w:val="003b4f"/>
+      <w:shd w:val="clear" w:fill="f1f3f5"/>
+    </w:rPr>
   </w:style>
 </w:styles>
 </file>
@@ -1045,44 +1187,44 @@
         <a:sysClr val="window" lastClr="FFFFFF"/>
       </a:lt1>
       <a:dk2>
-        <a:srgbClr val="1F497D"/>
+        <a:srgbClr val="0E2841"/>
       </a:dk2>
       <a:lt2>
-        <a:srgbClr val="EEECE1"/>
+        <a:srgbClr val="E8E8E8"/>
       </a:lt2>
       <a:accent1>
-        <a:srgbClr val="4F81BD"/>
+        <a:srgbClr val="156082"/>
       </a:accent1>
       <a:accent2>
-        <a:srgbClr val="C0504D"/>
+        <a:srgbClr val="E97132"/>
       </a:accent2>
       <a:accent3>
-        <a:srgbClr val="9BBB59"/>
+        <a:srgbClr val="196B24"/>
       </a:accent3>
       <a:accent4>
-        <a:srgbClr val="8064A2"/>
+        <a:srgbClr val="0F9ED5"/>
       </a:accent4>
       <a:accent5>
-        <a:srgbClr val="4BACC6"/>
+        <a:srgbClr val="A02B93"/>
       </a:accent5>
       <a:accent6>
-        <a:srgbClr val="F79646"/>
+        <a:srgbClr val="4EA72E"/>
       </a:accent6>
       <a:hlink>
-        <a:srgbClr val="0000FF"/>
+        <a:srgbClr val="467886"/>
       </a:hlink>
       <a:folHlink>
-        <a:srgbClr val="800080"/>
+        <a:srgbClr val="96607D"/>
       </a:folHlink>
     </a:clrScheme>
     <a:fontScheme name="Office">
       <a:majorFont>
-        <a:latin typeface="Calibri"/>
+        <a:latin typeface="Aptos Display" panose="02110004020202020204"/>
         <a:ea typeface=""/>
         <a:cs typeface=""/>
-        <a:font script="Jpan" typeface="ＭＳ ゴシック"/>
+        <a:font script="Jpan" typeface="游ゴシック Light"/>
         <a:font script="Hang" typeface="맑은 고딕"/>
-        <a:font script="Hans" typeface="宋体"/>
+        <a:font script="Hans" typeface="等线 Light"/>
         <a:font script="Hant" typeface="新細明體"/>
         <a:font script="Arab" typeface="Times New Roman"/>
         <a:font script="Hebr" typeface="Times New Roman"/>
@@ -1109,14 +1251,32 @@
         <a:font script="Mong" typeface="Mongolian Baiti"/>
         <a:font script="Viet" typeface="Times New Roman"/>
         <a:font script="Uigh" typeface="Microsoft Uighur"/>
+        <a:font script="Geor" typeface="Sylfaen"/>
+        <a:font script="Armn" typeface="Arial"/>
+        <a:font script="Bugi" typeface="Leelawadee UI"/>
+        <a:font script="Bopo" typeface="Microsoft JhengHei"/>
+        <a:font script="Java" typeface="Javanese Text"/>
+        <a:font script="Lisu" typeface="Segoe UI"/>
+        <a:font script="Mymr" typeface="Myanmar Text"/>
+        <a:font script="Nkoo" typeface="Ebrima"/>
+        <a:font script="Olck" typeface="Nirmala UI"/>
+        <a:font script="Osma" typeface="Ebrima"/>
+        <a:font script="Phag" typeface="Phagspa"/>
+        <a:font script="Syrn" typeface="Estrangelo Edessa"/>
+        <a:font script="Syrj" typeface="Estrangelo Edessa"/>
+        <a:font script="Syre" typeface="Estrangelo Edessa"/>
+        <a:font script="Sora" typeface="Nirmala UI"/>
+        <a:font script="Tale" typeface="Microsoft Tai Le"/>
+        <a:font script="Talu" typeface="Microsoft New Tai Lue"/>
+        <a:font script="Tfng" typeface="Ebrima"/>
       </a:majorFont>
       <a:minorFont>
-        <a:latin typeface="Cambria"/>
+        <a:latin typeface="Aptos" panose="02110004020202020204"/>
         <a:ea typeface=""/>
         <a:cs typeface=""/>
-        <a:font script="Jpan" typeface="ＭＳ 明朝"/>
+        <a:font script="Jpan" typeface="游明朝"/>
         <a:font script="Hang" typeface="맑은 고딕"/>
-        <a:font script="Hans" typeface="宋体"/>
+        <a:font script="Hans" typeface="等线"/>
         <a:font script="Hant" typeface="新細明體"/>
         <a:font script="Arab" typeface="Arial"/>
         <a:font script="Hebr" typeface="Arial"/>
@@ -1143,6 +1303,24 @@
         <a:font script="Mong" typeface="Mongolian Baiti"/>
         <a:font script="Viet" typeface="Arial"/>
         <a:font script="Uigh" typeface="Microsoft Uighur"/>
+        <a:font script="Geor" typeface="Sylfaen"/>
+        <a:font script="Armn" typeface="Arial"/>
+        <a:font script="Bugi" typeface="Leelawadee UI"/>
+        <a:font script="Bopo" typeface="Microsoft JhengHei"/>
+        <a:font script="Java" typeface="Javanese Text"/>
+        <a:font script="Lisu" typeface="Segoe UI"/>
+        <a:font script="Mymr" typeface="Myanmar Text"/>
+        <a:font script="Nkoo" typeface="Ebrima"/>
+        <a:font script="Olck" typeface="Nirmala UI"/>
+        <a:font script="Osma" typeface="Ebrima"/>
+        <a:font script="Phag" typeface="Phagspa"/>
+        <a:font script="Syrn" typeface="Estrangelo Edessa"/>
+        <a:font script="Syrj" typeface="Estrangelo Edessa"/>
+        <a:font script="Syre" typeface="Estrangelo Edessa"/>
+        <a:font script="Sora" typeface="Nirmala UI"/>
+        <a:font script="Tale" typeface="Microsoft Tai Le"/>
+        <a:font script="Talu" typeface="Microsoft New Tai Lue"/>
+        <a:font script="Tfng" typeface="Ebrima"/>
       </a:minorFont>
     </a:fontScheme>
     <a:fmtScheme name="Office">
@@ -1154,200 +1332,141 @@
           <a:gsLst>
             <a:gs pos="0">
               <a:schemeClr val="phClr">
-                <a:tint val="50000"/>
-                <a:satMod val="300000"/>
+                <a:lumMod val="110000"/>
+                <a:satMod val="105000"/>
+                <a:tint val="67000"/>
               </a:schemeClr>
             </a:gs>
-            <a:gs pos="35000">
+            <a:gs pos="50000">
               <a:schemeClr val="phClr">
-                <a:tint val="37000"/>
-                <a:satMod val="300000"/>
+                <a:lumMod val="105000"/>
+                <a:satMod val="103000"/>
+                <a:tint val="73000"/>
               </a:schemeClr>
             </a:gs>
             <a:gs pos="100000">
               <a:schemeClr val="phClr">
-                <a:tint val="15000"/>
-                <a:satMod val="350000"/>
+                <a:lumMod val="105000"/>
+                <a:satMod val="109000"/>
+                <a:tint val="81000"/>
               </a:schemeClr>
             </a:gs>
           </a:gsLst>
-          <a:lin ang="16200000" scaled="1"/>
+          <a:lin ang="5400000" scaled="0"/>
         </a:gradFill>
         <a:gradFill rotWithShape="1">
           <a:gsLst>
             <a:gs pos="0">
               <a:schemeClr val="phClr">
-                <a:tint val="100000"/>
+                <a:satMod val="103000"/>
+                <a:lumMod val="102000"/>
+                <a:tint val="94000"/>
+              </a:schemeClr>
+            </a:gs>
+            <a:gs pos="50000">
+              <a:schemeClr val="phClr">
+                <a:satMod val="110000"/>
+                <a:lumMod val="100000"/>
                 <a:shade val="100000"/>
-                <a:satMod val="130000"/>
               </a:schemeClr>
             </a:gs>
             <a:gs pos="100000">
               <a:schemeClr val="phClr">
-                <a:tint val="50000"/>
-                <a:shade val="100000"/>
-                <a:satMod val="350000"/>
+                <a:lumMod val="99000"/>
+                <a:satMod val="120000"/>
+                <a:shade val="78000"/>
               </a:schemeClr>
             </a:gs>
           </a:gsLst>
-          <a:lin ang="16200000" scaled="0"/>
+          <a:lin ang="5400000" scaled="0"/>
         </a:gradFill>
       </a:fillStyleLst>
       <a:lnStyleLst>
-        <a:ln w="9525" cap="flat" cmpd="sng" algn="ctr">
-          <a:solidFill>
-            <a:schemeClr val="phClr">
-              <a:shade val="95000"/>
-              <a:satMod val="105000"/>
-            </a:schemeClr>
-          </a:solidFill>
-          <a:prstDash val="solid"/>
-        </a:ln>
-        <a:ln w="25400" cap="flat" cmpd="sng" algn="ctr">
+        <a:ln w="6350" cap="flat" cmpd="sng" algn="ctr">
           <a:solidFill>
             <a:schemeClr val="phClr"/>
           </a:solidFill>
           <a:prstDash val="solid"/>
+          <a:miter lim="800000"/>
         </a:ln>
-        <a:ln w="38100" cap="flat" cmpd="sng" algn="ctr">
+        <a:ln w="12700" cap="flat" cmpd="sng" algn="ctr">
           <a:solidFill>
             <a:schemeClr val="phClr"/>
           </a:solidFill>
           <a:prstDash val="solid"/>
+          <a:miter lim="800000"/>
+        </a:ln>
+        <a:ln w="19050" cap="flat" cmpd="sng" algn="ctr">
+          <a:solidFill>
+            <a:schemeClr val="phClr"/>
+          </a:solidFill>
+          <a:prstDash val="solid"/>
+          <a:miter lim="800000"/>
         </a:ln>
       </a:lnStyleLst>
       <a:effectStyleLst>
         <a:effectStyle>
+          <a:effectLst/>
+        </a:effectStyle>
+        <a:effectStyle>
+          <a:effectLst/>
+        </a:effectStyle>
+        <a:effectStyle>
           <a:effectLst>
-            <a:outerShdw blurRad="40000" dist="20000" dir="5400000" rotWithShape="0">
+            <a:outerShdw blurRad="57150" dist="19050" dir="5400000" algn="ctr" rotWithShape="0">
               <a:srgbClr val="000000">
-                <a:alpha val="38000"/>
+                <a:alpha val="63000"/>
               </a:srgbClr>
             </a:outerShdw>
           </a:effectLst>
-        </a:effectStyle>
-        <a:effectStyle>
-          <a:effectLst>
-            <a:outerShdw blurRad="40000" dist="23000" dir="5400000" rotWithShape="0">
-              <a:srgbClr val="000000">
-                <a:alpha val="35000"/>
-              </a:srgbClr>
-            </a:outerShdw>
-          </a:effectLst>
-        </a:effectStyle>
-        <a:effectStyle>
-          <a:effectLst>
-            <a:outerShdw blurRad="40000" dist="23000" dir="5400000" rotWithShape="0">
-              <a:srgbClr val="000000">
-                <a:alpha val="35000"/>
-              </a:srgbClr>
-            </a:outerShdw>
-          </a:effectLst>
-          <a:scene3d>
-            <a:camera prst="orthographicFront">
-              <a:rot lat="0" lon="0" rev="0"/>
-            </a:camera>
-            <a:lightRig rig="threePt" dir="t">
-              <a:rot lat="0" lon="0" rev="1200000"/>
-            </a:lightRig>
-          </a:scene3d>
-          <a:sp3d>
-            <a:bevelT w="63500" h="25400"/>
-          </a:sp3d>
         </a:effectStyle>
       </a:effectStyleLst>
       <a:bgFillStyleLst>
         <a:solidFill>
           <a:schemeClr val="phClr"/>
         </a:solidFill>
+        <a:solidFill>
+          <a:schemeClr val="phClr">
+            <a:tint val="95000"/>
+            <a:satMod val="170000"/>
+          </a:schemeClr>
+        </a:solidFill>
         <a:gradFill rotWithShape="1">
           <a:gsLst>
             <a:gs pos="0">
               <a:schemeClr val="phClr">
-                <a:tint val="40000"/>
-                <a:satMod val="350000"/>
+                <a:tint val="93000"/>
+                <a:satMod val="150000"/>
+                <a:shade val="98000"/>
+                <a:lumMod val="102000"/>
               </a:schemeClr>
             </a:gs>
-            <a:gs pos="40000">
+            <a:gs pos="50000">
               <a:schemeClr val="phClr">
-                <a:tint val="45000"/>
-                <a:shade val="99000"/>
-                <a:satMod val="350000"/>
+                <a:tint val="98000"/>
+                <a:satMod val="130000"/>
+                <a:shade val="90000"/>
+                <a:lumMod val="103000"/>
               </a:schemeClr>
             </a:gs>
             <a:gs pos="100000">
               <a:schemeClr val="phClr">
-                <a:shade val="20000"/>
-                <a:satMod val="255000"/>
+                <a:shade val="63000"/>
+                <a:satMod val="120000"/>
               </a:schemeClr>
             </a:gs>
           </a:gsLst>
-          <a:path path="circle">
-            <a:fillToRect l="50000" t="-80000" r="50000" b="180000"/>
-          </a:path>
-        </a:gradFill>
-        <a:gradFill rotWithShape="1">
-          <a:gsLst>
-            <a:gs pos="0">
-              <a:schemeClr val="phClr">
-                <a:tint val="80000"/>
-                <a:satMod val="300000"/>
-              </a:schemeClr>
-            </a:gs>
-            <a:gs pos="100000">
-              <a:schemeClr val="phClr">
-                <a:shade val="30000"/>
-                <a:satMod val="200000"/>
-              </a:schemeClr>
-            </a:gs>
-          </a:gsLst>
-          <a:path path="circle">
-            <a:fillToRect l="50000" t="50000" r="50000" b="50000"/>
-          </a:path>
+          <a:lin ang="5400000" scaled="0"/>
         </a:gradFill>
       </a:bgFillStyleLst>
     </a:fmtScheme>
   </a:themeElements>
-  <a:objectDefaults>
-    <a:spDef>
-      <a:spPr/>
-      <a:bodyPr/>
-      <a:lstStyle/>
-      <a:style>
-        <a:lnRef idx="1">
-          <a:schemeClr val="accent1"/>
-        </a:lnRef>
-        <a:fillRef idx="3">
-          <a:schemeClr val="accent1"/>
-        </a:fillRef>
-        <a:effectRef idx="2">
-          <a:schemeClr val="accent1"/>
-        </a:effectRef>
-        <a:fontRef idx="minor">
-          <a:schemeClr val="lt1"/>
-        </a:fontRef>
-      </a:style>
-    </a:spDef>
-    <a:lnDef>
-      <a:spPr/>
-      <a:bodyPr/>
-      <a:lstStyle/>
-      <a:style>
-        <a:lnRef idx="2">
-          <a:schemeClr val="accent1"/>
-        </a:lnRef>
-        <a:fillRef idx="0">
-          <a:schemeClr val="accent1"/>
-        </a:fillRef>
-        <a:effectRef idx="1">
-          <a:schemeClr val="accent1"/>
-        </a:effectRef>
-        <a:fontRef idx="minor">
-          <a:schemeClr val="tx1"/>
-        </a:fontRef>
-      </a:style>
-    </a:lnDef>
-  </a:objectDefaults>
+  <a:objectDefaults/>
   <a:extraClrSchemeLst/>
+  <a:extLst>
+    <a:ext uri="{05A4C25C-085E-4340-85A3-A5531E510DB2}">
+      <thm15:themeFamily xmlns:thm15="http://schemas.microsoft.com/office/thememl/2012/main" name="Office Theme" id="{2E142A2C-CD16-42D6-873A-C26D2A0506FA}" vid="{1BDDFF52-6CD6-40A5-AB3C-68EB2F1E4D0A}"/>
+    </a:ext>
+  </a:extLst>
 </a:theme>
 </file>
</xml_diff>